<commit_message>
Ya casi acabando la forma como se muestran los post, vista principal
</commit_message>
<xml_diff>
--- a/pasos-parte 1.docx
+++ b/pasos-parte 1.docx
@@ -1,18 +1,83 @@
 
 <file path=word/document.xml><?xml version="1.0" encoding="utf-8"?>
-<w:document xmlns:wpc="http://schemas.microsoft.com/office/word/2010/wordprocessingCanvas" xmlns:cx="http://schemas.microsoft.com/office/drawing/2014/chartex" xmlns:cx1="http://schemas.microsoft.com/office/drawing/2015/9/8/chartex" xmlns:cx2="http://schemas.microsoft.com/office/drawing/2015/10/21/chartex" xmlns:cx3="http://schemas.microsoft.com/office/drawing/2016/5/9/chartex" xmlns:cx4="http://schemas.microsoft.com/office/drawing/2016/5/10/chartex" xmlns:cx5="http://schemas.microsoft.com/office/drawing/2016/5/11/chartex" xmlns:cx6="http://schemas.microsoft.com/office/drawing/2016/5/12/chartex" xmlns:cx7="http://schemas.microsoft.com/office/drawing/2016/5/13/chartex" xmlns:cx8="http://schemas.microsoft.com/office/drawing/2016/5/14/chartex" xmlns:mc="http://schemas.openxmlformats.org/markup-compatibility/2006" xmlns:aink="http://schemas.microsoft.com/office/drawing/2016/ink" xmlns:am3d="http://schemas.microsoft.com/office/drawing/2017/model3d" xmlns:o="urn:schemas-microsoft-com:office:office" xmlns:r="http://schemas.openxmlformats.org/officeDocument/2006/relationships" xmlns:m="http://schemas.openxmlformats.org/officeDocument/2006/math" xmlns:v="urn:schemas-microsoft-com:vml" xmlns:wp14="http://schemas.microsoft.com/office/word/2010/wordprocessingDrawing" xmlns:wp="http://schemas.openxmlformats.org/drawingml/2006/wordprocessingDrawing" xmlns:w10="urn:schemas-microsoft-com:office:word" xmlns:w="http://schemas.openxmlformats.org/wordprocessingml/2006/main" xmlns:w14="http://schemas.microsoft.com/office/word/2010/wordml" xmlns:w15="http://schemas.microsoft.com/office/word/2012/wordml" xmlns:w16cex="http://schemas.microsoft.com/office/word/2018/wordml/cex" xmlns:w16cid="http://schemas.microsoft.com/office/word/2016/wordml/cid" xmlns:w16="http://schemas.microsoft.com/office/word/2018/wordml" xmlns:w16sdtdh="http://schemas.microsoft.com/office/word/2020/wordml/sdtdatahash" xmlns:w16se="http://schemas.microsoft.com/office/word/2015/wordml/symex" xmlns:wpg="http://schemas.microsoft.com/office/word/2010/wordprocessingGroup" xmlns:wpi="http://schemas.microsoft.com/office/word/2010/wordprocessingInk" xmlns:wne="http://schemas.microsoft.com/office/word/2006/wordml" xmlns:wps="http://schemas.microsoft.com/office/word/2010/wordprocessingShape" mc:Ignorable="w14 w15 w16se w16cid w16 w16cex w16sdtdh wp14">
+<w:document xmlns:wpc="http://schemas.microsoft.com/office/word/2010/wordprocessingCanvas" xmlns:cx="http://schemas.microsoft.com/office/drawing/2014/chartex" xmlns:cx1="http://schemas.microsoft.com/office/drawing/2015/9/8/chartex" xmlns:cx2="http://schemas.microsoft.com/office/drawing/2015/10/21/chartex" xmlns:cx3="http://schemas.microsoft.com/office/drawing/2016/5/9/chartex" xmlns:cx4="http://schemas.microsoft.com/office/drawing/2016/5/10/chartex" xmlns:cx5="http://schemas.microsoft.com/office/drawing/2016/5/11/chartex" xmlns:cx6="http://schemas.microsoft.com/office/drawing/2016/5/12/chartex" xmlns:cx7="http://schemas.microsoft.com/office/drawing/2016/5/13/chartex" xmlns:cx8="http://schemas.microsoft.com/office/drawing/2016/5/14/chartex" xmlns:mc="http://schemas.openxmlformats.org/markup-compatibility/2006" xmlns:aink="http://schemas.microsoft.com/office/drawing/2016/ink" xmlns:am3d="http://schemas.microsoft.com/office/drawing/2017/model3d" xmlns:o="urn:schemas-microsoft-com:office:office" xmlns:r="http://schemas.openxmlformats.org/officeDocument/2006/relationships" xmlns:m="http://schemas.openxmlformats.org/officeDocument/2006/math" xmlns:v="urn:schemas-microsoft-com:vml" xmlns:wp14="http://schemas.microsoft.com/office/word/2010/wordprocessingDrawing" xmlns:wp="http://schemas.openxmlformats.org/drawingml/2006/wordprocessingDrawing" xmlns:w10="urn:schemas-microsoft-com:office:word" xmlns:w="http://schemas.openxmlformats.org/wordprocessingml/2006/main" xmlns:w14="http://schemas.microsoft.com/office/word/2010/wordml" xmlns:w15="http://schemas.microsoft.com/office/word/2012/wordml" xmlns:w16cex="http://schemas.microsoft.com/office/word/2018/wordml/cex" xmlns:w16cid="http://schemas.microsoft.com/office/word/2016/wordml/cid" xmlns:w16="http://schemas.microsoft.com/office/word/2018/wordml" xmlns:w16se="http://schemas.microsoft.com/office/word/2015/wordml/symex" xmlns:wpg="http://schemas.microsoft.com/office/word/2010/wordprocessingGroup" xmlns:wpi="http://schemas.microsoft.com/office/word/2010/wordprocessingInk" xmlns:wne="http://schemas.microsoft.com/office/word/2006/wordml" xmlns:wps="http://schemas.microsoft.com/office/word/2010/wordprocessingShape" mc:Ignorable="w14 w15 w16se w16cid w16 w16cex wp14">
   <w:body>
     <w:p>
       <w:pPr>
-        <w:rPr>
-          <w:lang w:val="es-MX"/>
-        </w:rPr>
-      </w:pPr>
-      <w:r>
-        <w:rPr>
+        <w:jc w:val="center"/>
+        <w:rPr>
+          <w:b/>
+          <w:bCs/>
+          <w:lang w:val="es-MX"/>
+        </w:rPr>
+      </w:pPr>
+      <w:r>
+        <w:rPr>
+          <w:b/>
+          <w:bCs/>
           <w:lang w:val="es-MX"/>
         </w:rPr>
         <w:t>Pasos en la creación del BLOG</w:t>
+      </w:r>
+    </w:p>
+    <w:p>
+      <w:pPr>
+        <w:rPr>
+          <w:lang w:val="es-MX"/>
+        </w:rPr>
+      </w:pPr>
+      <w:r>
+        <w:rPr>
+          <w:lang w:val="es-MX"/>
+        </w:rPr>
+        <w:t>La idea es crear un Blog que permite su administración, y que al final lucirá más o menos así:</w:t>
+      </w:r>
+    </w:p>
+    <w:p>
+      <w:pPr>
+        <w:rPr>
+          <w:lang w:val="es-MX"/>
+        </w:rPr>
+      </w:pPr>
+      <w:r>
+        <w:rPr>
+          <w:lang w:val="es-MX"/>
+        </w:rPr>
+        <w:drawing>
+          <wp:inline distT="0" distB="0" distL="0" distR="0" wp14:anchorId="7B5354D0" wp14:editId="340D0745">
+            <wp:extent cx="4775200" cy="2347618"/>
+            <wp:effectExtent l="0" t="0" r="6350" b="0"/>
+            <wp:docPr id="23" name="Imagen 23" descr="Interfaz de usuario gráfica&#10;&#10;Descripción generada automáticamente"/>
+            <wp:cNvGraphicFramePr>
+              <a:graphicFrameLocks xmlns:a="http://schemas.openxmlformats.org/drawingml/2006/main" noChangeAspect="1"/>
+            </wp:cNvGraphicFramePr>
+            <a:graphic xmlns:a="http://schemas.openxmlformats.org/drawingml/2006/main">
+              <a:graphicData uri="http://schemas.openxmlformats.org/drawingml/2006/picture">
+                <pic:pic xmlns:pic="http://schemas.openxmlformats.org/drawingml/2006/picture">
+                  <pic:nvPicPr>
+                    <pic:cNvPr id="1" name=""/>
+                    <pic:cNvPicPr/>
+                  </pic:nvPicPr>
+                  <pic:blipFill>
+                    <a:blip r:embed="rId7"/>
+                    <a:stretch>
+                      <a:fillRect/>
+                    </a:stretch>
+                  </pic:blipFill>
+                  <pic:spPr>
+                    <a:xfrm>
+                      <a:off x="0" y="0"/>
+                      <a:ext cx="4789583" cy="2354689"/>
+                    </a:xfrm>
+                    <a:prstGeom prst="rect">
+                      <a:avLst/>
+                    </a:prstGeom>
+                  </pic:spPr>
+                </pic:pic>
+              </a:graphicData>
+            </a:graphic>
+          </wp:inline>
+        </w:drawing>
       </w:r>
     </w:p>
     <w:p>
@@ -70,6 +135,16 @@
           <w:shd w:val="clear" w:color="auto" w:fill="F6F8FA"/>
         </w:rPr>
         <w:t>1)</w:t>
+      </w:r>
+      <w:r>
+        <w:rPr>
+          <w:rFonts w:ascii="Consolas" w:hAnsi="Consolas"/>
+          <w:color w:val="393A34"/>
+          <w:sz w:val="21"/>
+          <w:szCs w:val="21"/>
+          <w:shd w:val="clear" w:color="auto" w:fill="F6F8FA"/>
+        </w:rPr>
+        <w:t>Se recomienda usar Laravel 8 y la herramienta Jetstream. Cuando Laravel estaba en su versión 8, no había ningún problema en hacerlo directamente como se ve en la siguiente captura (de hecho, aún en Laravel 9 se hace así) pero…</w:t>
       </w:r>
     </w:p>
     <w:p>
@@ -99,7 +174,7 @@
                     <pic:cNvPicPr/>
                   </pic:nvPicPr>
                   <pic:blipFill>
-                    <a:blip r:embed="rId7"/>
+                    <a:blip r:embed="rId8"/>
                     <a:stretch>
                       <a:fillRect/>
                     </a:stretch>
@@ -130,8 +205,446 @@
         <w:rPr>
           <w:lang w:val="es-MX"/>
         </w:rPr>
+        <w:t>Los siguientes pasos en color rojo están en duda por los diversos problemas que se presentan al usar versiones anteriores de Laravel:</w:t>
+      </w:r>
+    </w:p>
+    <w:p>
+      <w:pPr>
+        <w:rPr>
+          <w:color w:val="FF0000"/>
+          <w:lang w:val="es-MX"/>
+        </w:rPr>
+      </w:pPr>
+      <w:r>
+        <w:rPr>
+          <w:color w:val="FF0000"/>
+          <w:lang w:val="es-MX"/>
+        </w:rPr>
+        <w:t>Ahora que Laravel está en su versión 9 e incluso superior, se recomienda hacer lo siguiente para trabajar este taller en la versión 8 y evitar algún percance:</w:t>
+      </w:r>
+    </w:p>
+    <w:p>
+      <w:pPr>
+        <w:pStyle w:val="Prrafodelista"/>
+        <w:numPr>
+          <w:ilvl w:val="0"/>
+          <w:numId w:val="3"/>
+        </w:numPr>
+        <w:rPr>
+          <w:color w:val="FF0000"/>
+          <w:lang w:val="es-MX"/>
+        </w:rPr>
+      </w:pPr>
+      <w:r>
+        <w:rPr>
+          <w:color w:val="FF0000"/>
+          <w:lang w:val="es-MX"/>
+        </w:rPr>
+        <w:t xml:space="preserve">Crear el proyecto con el comando </w:t>
+      </w:r>
+      <w:r>
+        <w:rPr>
+          <w:color w:val="FF0000"/>
+          <w:highlight w:val="yellow"/>
+          <w:lang w:val="es-MX"/>
+        </w:rPr>
+        <w:t>composer create-project laravel/laravel miproyecto "</w:t>
+      </w:r>
+      <w:r>
+        <w:rPr>
+          <w:color w:val="FF0000"/>
+          <w:highlight w:val="yellow"/>
+          <w:lang w:val="es-MX"/>
+        </w:rPr>
+        <w:t>8.</w:t>
+      </w:r>
+      <w:r>
+        <w:rPr>
+          <w:color w:val="FF0000"/>
+          <w:highlight w:val="yellow"/>
+          <w:lang w:val="es-MX"/>
+        </w:rPr>
+        <w:t>*"</w:t>
+      </w:r>
+    </w:p>
+    <w:p>
+      <w:pPr>
+        <w:pStyle w:val="Prrafodelista"/>
+        <w:numPr>
+          <w:ilvl w:val="0"/>
+          <w:numId w:val="3"/>
+        </w:numPr>
+        <w:rPr>
+          <w:color w:val="FF0000"/>
+          <w:lang w:val="es-MX"/>
+        </w:rPr>
+      </w:pPr>
+      <w:r>
+        <w:rPr>
+          <w:color w:val="FF0000"/>
+          <w:lang w:val="es-MX"/>
+        </w:rPr>
+        <w:t>Ingresar a la ruta del proyecto</w:t>
+      </w:r>
+    </w:p>
+    <w:p>
+      <w:pPr>
+        <w:pStyle w:val="Prrafodelista"/>
+        <w:numPr>
+          <w:ilvl w:val="0"/>
+          <w:numId w:val="3"/>
+        </w:numPr>
+        <w:rPr>
+          <w:color w:val="FF0000"/>
+          <w:lang w:val="es-MX"/>
+        </w:rPr>
+      </w:pPr>
+      <w:r>
+        <w:rPr>
+          <w:color w:val="FF0000"/>
+          <w:lang w:val="es-MX"/>
+        </w:rPr>
+        <w:t xml:space="preserve">Descargar las librerías de jetstram con el comando </w:t>
+      </w:r>
+      <w:r>
+        <w:rPr>
+          <w:color w:val="FF0000"/>
+          <w:highlight w:val="yellow"/>
+          <w:lang w:val="es-MX"/>
+        </w:rPr>
+        <w:t>composer require laravel/jetstream:*</w:t>
+      </w:r>
+    </w:p>
+    <w:p>
+      <w:pPr>
+        <w:pStyle w:val="Prrafodelista"/>
+        <w:numPr>
+          <w:ilvl w:val="0"/>
+          <w:numId w:val="3"/>
+        </w:numPr>
+        <w:rPr>
+          <w:color w:val="FF0000"/>
+        </w:rPr>
+      </w:pPr>
+      <w:r>
+        <w:rPr>
+          <w:color w:val="FF0000"/>
+        </w:rPr>
+        <w:t xml:space="preserve">Instalar jetstream con livewire, usando el comando </w:t>
+      </w:r>
+      <w:r>
+        <w:rPr>
+          <w:color w:val="FF0000"/>
+          <w:shd w:val="clear" w:color="auto" w:fill="FFFF00"/>
+        </w:rPr>
+        <w:t>php artisan jetstream:install livewire</w:t>
+      </w:r>
+    </w:p>
+    <w:p>
+      <w:pPr>
+        <w:pStyle w:val="Prrafodelista"/>
+        <w:numPr>
+          <w:ilvl w:val="0"/>
+          <w:numId w:val="3"/>
+        </w:numPr>
+        <w:rPr>
+          <w:color w:val="FF0000"/>
+        </w:rPr>
+      </w:pPr>
+      <w:r>
+        <w:rPr>
+          <w:color w:val="FF0000"/>
+        </w:rPr>
+        <w:lastRenderedPageBreak/>
+        <w:t xml:space="preserve">Nota: Si se requiere usar equipos en el módulo de autenticación, se agrega </w:t>
+      </w:r>
+      <w:r>
+        <w:rPr>
+          <w:color w:val="FF0000"/>
+          <w:shd w:val="clear" w:color="auto" w:fill="FFFF00"/>
+        </w:rPr>
+        <w:t>--teams</w:t>
+      </w:r>
+      <w:r>
+        <w:rPr>
+          <w:color w:val="FF0000"/>
+        </w:rPr>
+        <w:t xml:space="preserve"> al final de esa última línea</w:t>
+      </w:r>
+    </w:p>
+    <w:p>
+      <w:pPr>
+        <w:pStyle w:val="Prrafodelista"/>
+        <w:numPr>
+          <w:ilvl w:val="0"/>
+          <w:numId w:val="3"/>
+        </w:numPr>
+        <w:rPr>
+          <w:color w:val="FF0000"/>
+        </w:rPr>
+      </w:pPr>
+      <w:r>
+        <w:rPr>
+          <w:color w:val="FF0000"/>
+        </w:rPr>
+        <w:t xml:space="preserve">Finalmente corremos </w:t>
+      </w:r>
+      <w:r>
+        <w:rPr>
+          <w:color w:val="FF0000"/>
+          <w:shd w:val="clear" w:color="auto" w:fill="FFFF00"/>
+        </w:rPr>
+        <w:t>npm install y luego npm run dev</w:t>
+      </w:r>
+    </w:p>
+    <w:tbl>
+      <w:tblPr>
+        <w:tblStyle w:val="Tablaconcuadrcula"/>
+        <w:tblW w:w="0" w:type="auto"/>
+        <w:tblInd w:w="360" w:type="dxa"/>
+        <w:shd w:val="clear" w:color="auto" w:fill="B4C6E7" w:themeFill="accent1" w:themeFillTint="66"/>
+        <w:tblLook w:val="04A0" w:firstRow="1" w:lastRow="0" w:firstColumn="1" w:lastColumn="0" w:noHBand="0" w:noVBand="1"/>
+      </w:tblPr>
+      <w:tblGrid>
+        <w:gridCol w:w="8468"/>
+      </w:tblGrid>
+      <w:tr>
+        <w:tc>
+          <w:tcPr>
+            <w:tcW w:w="8828" w:type="dxa"/>
+            <w:shd w:val="clear" w:color="auto" w:fill="B4C6E7" w:themeFill="accent1" w:themeFillTint="66"/>
+          </w:tcPr>
+          <w:p>
+            <w:pPr>
+              <w:rPr>
+                <w:color w:val="FF0000"/>
+              </w:rPr>
+            </w:pPr>
+            <w:r>
+              <w:rPr>
+                <w:color w:val="FF0000"/>
+              </w:rPr>
+              <w:t>*</w:t>
+            </w:r>
+            <w:r>
+              <w:rPr>
+                <w:b/>
+                <w:bCs/>
+                <w:color w:val="FF0000"/>
+              </w:rPr>
+              <w:t>Nota</w:t>
+            </w:r>
+            <w:r>
+              <w:rPr>
+                <w:color w:val="FF0000"/>
+              </w:rPr>
+              <w:t xml:space="preserve">. </w:t>
+            </w:r>
+            <w:r>
+              <w:rPr>
+                <w:i/>
+                <w:iCs/>
+                <w:color w:val="FF0000"/>
+              </w:rPr>
+              <w:t>Si en los pasos anteriores para trabajar con Laravel 8, da un error al ejecutar npm install se deben seguir estos pasos para corregirlo:</w:t>
+            </w:r>
+          </w:p>
+          <w:p>
+            <w:pPr>
+              <w:rPr>
+                <w:color w:val="FF0000"/>
+              </w:rPr>
+            </w:pPr>
+          </w:p>
+          <w:p>
+            <w:pPr>
+              <w:rPr>
+                <w:color w:val="FF0000"/>
+              </w:rPr>
+            </w:pPr>
+            <w:r>
+              <w:rPr>
+                <w:color w:val="FF0000"/>
+              </w:rPr>
+              <w:t>1. Borrar la carpeta node_moules</w:t>
+            </w:r>
+          </w:p>
+          <w:p>
+            <w:pPr>
+              <w:rPr>
+                <w:color w:val="FF0000"/>
+              </w:rPr>
+            </w:pPr>
+            <w:r>
+              <w:rPr>
+                <w:color w:val="FF0000"/>
+              </w:rPr>
+              <w:drawing>
+                <wp:inline distT="0" distB="0" distL="0" distR="0" wp14:anchorId="727EC8B5" wp14:editId="04E6CE2E">
+                  <wp:extent cx="1210632" cy="1200150"/>
+                  <wp:effectExtent l="0" t="0" r="8890" b="0"/>
+                  <wp:docPr id="24" name="Imagen 24"/>
+                  <wp:cNvGraphicFramePr>
+                    <a:graphicFrameLocks xmlns:a="http://schemas.openxmlformats.org/drawingml/2006/main" noChangeAspect="1"/>
+                  </wp:cNvGraphicFramePr>
+                  <a:graphic xmlns:a="http://schemas.openxmlformats.org/drawingml/2006/main">
+                    <a:graphicData uri="http://schemas.openxmlformats.org/drawingml/2006/picture">
+                      <pic:pic xmlns:pic="http://schemas.openxmlformats.org/drawingml/2006/picture">
+                        <pic:nvPicPr>
+                          <pic:cNvPr id="1" name=""/>
+                          <pic:cNvPicPr/>
+                        </pic:nvPicPr>
+                        <pic:blipFill>
+                          <a:blip r:embed="rId9"/>
+                          <a:stretch>
+                            <a:fillRect/>
+                          </a:stretch>
+                        </pic:blipFill>
+                        <pic:spPr>
+                          <a:xfrm>
+                            <a:off x="0" y="0"/>
+                            <a:ext cx="1219199" cy="1208643"/>
+                          </a:xfrm>
+                          <a:prstGeom prst="rect">
+                            <a:avLst/>
+                          </a:prstGeom>
+                        </pic:spPr>
+                      </pic:pic>
+                    </a:graphicData>
+                  </a:graphic>
+                </wp:inline>
+              </w:drawing>
+            </w:r>
+          </w:p>
+          <w:p>
+            <w:pPr>
+              <w:rPr>
+                <w:color w:val="FF0000"/>
+              </w:rPr>
+            </w:pPr>
+            <w:r>
+              <w:rPr>
+                <w:color w:val="FF0000"/>
+              </w:rPr>
+              <w:t>2. Borrar el archivo package-lock.json</w:t>
+            </w:r>
+          </w:p>
+          <w:p>
+            <w:pPr>
+              <w:rPr>
+                <w:color w:val="FF0000"/>
+              </w:rPr>
+            </w:pPr>
+            <w:r>
+              <w:rPr>
+                <w:color w:val="FF0000"/>
+              </w:rPr>
+              <w:drawing>
+                <wp:inline distT="0" distB="0" distL="0" distR="0" wp14:anchorId="25806918" wp14:editId="4A4C81E7">
+                  <wp:extent cx="1581150" cy="660668"/>
+                  <wp:effectExtent l="0" t="0" r="0" b="6350"/>
+                  <wp:docPr id="25" name="Imagen 25" descr="Texto&#10;&#10;Descripción generada automáticamente"/>
+                  <wp:cNvGraphicFramePr>
+                    <a:graphicFrameLocks xmlns:a="http://schemas.openxmlformats.org/drawingml/2006/main" noChangeAspect="1"/>
+                  </wp:cNvGraphicFramePr>
+                  <a:graphic xmlns:a="http://schemas.openxmlformats.org/drawingml/2006/main">
+                    <a:graphicData uri="http://schemas.openxmlformats.org/drawingml/2006/picture">
+                      <pic:pic xmlns:pic="http://schemas.openxmlformats.org/drawingml/2006/picture">
+                        <pic:nvPicPr>
+                          <pic:cNvPr id="1" name=""/>
+                          <pic:cNvPicPr/>
+                        </pic:nvPicPr>
+                        <pic:blipFill>
+                          <a:blip r:embed="rId10"/>
+                          <a:stretch>
+                            <a:fillRect/>
+                          </a:stretch>
+                        </pic:blipFill>
+                        <pic:spPr>
+                          <a:xfrm>
+                            <a:off x="0" y="0"/>
+                            <a:ext cx="1598848" cy="668063"/>
+                          </a:xfrm>
+                          <a:prstGeom prst="rect">
+                            <a:avLst/>
+                          </a:prstGeom>
+                        </pic:spPr>
+                      </pic:pic>
+                    </a:graphicData>
+                  </a:graphic>
+                </wp:inline>
+              </w:drawing>
+            </w:r>
+          </w:p>
+          <w:p>
+            <w:pPr>
+              <w:rPr>
+                <w:color w:val="FF0000"/>
+                <w:lang w:val="en-US"/>
+              </w:rPr>
+            </w:pPr>
+            <w:r>
+              <w:rPr>
+                <w:color w:val="FF0000"/>
+                <w:lang w:val="en-US"/>
+              </w:rPr>
+              <w:t>3. Ejecutar npm cache clean –force</w:t>
+            </w:r>
+          </w:p>
+          <w:p>
+            <w:pPr>
+              <w:rPr>
+                <w:color w:val="FF0000"/>
+              </w:rPr>
+            </w:pPr>
+            <w:r>
+              <w:rPr>
+                <w:color w:val="FF0000"/>
+              </w:rPr>
+              <w:t>4. Ejecutar nuevamente npm install y luego npm run dev</w:t>
+            </w:r>
+          </w:p>
+          <w:p>
+            <w:pPr>
+              <w:rPr>
+                <w:color w:val="FF0000"/>
+              </w:rPr>
+            </w:pPr>
+          </w:p>
+        </w:tc>
+      </w:tr>
+    </w:tbl>
+    <w:p>
+      <w:pPr>
+        <w:ind w:left="360"/>
+      </w:pPr>
+    </w:p>
+    <w:p>
+      <w:pPr>
+        <w:ind w:left="360"/>
+        <w:jc w:val="both"/>
+        <w:rPr>
+          <w:b/>
+          <w:bCs/>
+        </w:rPr>
+      </w:pPr>
+      <w:r>
+        <w:rPr>
+          <w:b/>
+          <w:bCs/>
+        </w:rPr>
+        <w:t>De todas maneras, si se opta por usar la última versión de Laravel, en teoría no debería haber mayores problemas. Se ejecuta el comando de la captura del punto 1 y se escoge que se quiere instalar con livewire y sin la opción de “teams”.</w:t>
+      </w:r>
+    </w:p>
+    <w:p>
+      <w:r>
         <w:t>2)</w:t>
       </w:r>
+      <w:r>
+        <w:t xml:space="preserve"> Se ingresa a la ruta del proyecto.</w:t>
+      </w:r>
+      <w:bookmarkStart w:id="0" w:name="_GoBack"/>
+      <w:bookmarkEnd w:id="0"/>
     </w:p>
     <w:p>
       <w:pPr>
@@ -160,7 +673,7 @@
                     <pic:cNvPicPr/>
                   </pic:nvPicPr>
                   <pic:blipFill>
-                    <a:blip r:embed="rId8"/>
+                    <a:blip r:embed="rId11"/>
                     <a:stretch>
                       <a:fillRect/>
                     </a:stretch>
@@ -318,7 +831,7 @@
                           <pic:cNvPicPr/>
                         </pic:nvPicPr>
                         <pic:blipFill>
-                          <a:blip r:embed="rId9"/>
+                          <a:blip r:embed="rId12"/>
                           <a:stretch>
                             <a:fillRect/>
                           </a:stretch>
@@ -365,7 +878,19 @@
         <w:rPr>
           <w:lang w:val="es-MX"/>
         </w:rPr>
-        <w:t>Luego se debe ejecutar el comando para completar el proceso de creación del módulo de jetstream:</w:t>
+        <w:t>Luego se debe ejecutar el comando para completar el proceso de creación del módulo de jetstream</w:t>
+      </w:r>
+      <w:r>
+        <w:rPr>
+          <w:lang w:val="es-MX"/>
+        </w:rPr>
+        <w:t xml:space="preserve"> (*Nota: en Laravel 9, esto ejecutará un servidor para el frontend, el cual debe mantenerse encendido junto al del backend para que la aplicación se ejecute normalmente)</w:t>
+      </w:r>
+      <w:r>
+        <w:rPr>
+          <w:lang w:val="es-MX"/>
+        </w:rPr>
+        <w:t>:</w:t>
       </w:r>
     </w:p>
     <w:p>
@@ -395,7 +920,7 @@
                     <pic:cNvPicPr/>
                   </pic:nvPicPr>
                   <pic:blipFill>
-                    <a:blip r:embed="rId10"/>
+                    <a:blip r:embed="rId13"/>
                     <a:stretch>
                       <a:fillRect/>
                     </a:stretch>
@@ -462,7 +987,7 @@
                     <pic:cNvPicPr/>
                   </pic:nvPicPr>
                   <pic:blipFill>
-                    <a:blip r:embed="rId11"/>
+                    <a:blip r:embed="rId14"/>
                     <a:stretch>
                       <a:fillRect/>
                     </a:stretch>
@@ -529,7 +1054,7 @@
                     <pic:cNvPicPr/>
                   </pic:nvPicPr>
                   <pic:blipFill>
-                    <a:blip r:embed="rId12"/>
+                    <a:blip r:embed="rId15"/>
                     <a:stretch>
                       <a:fillRect/>
                     </a:stretch>
@@ -590,6 +1115,7 @@
       </w:pPr>
       <w:r>
         <w:rPr>
+          <w:noProof/>
           <w:lang w:val="es-MX"/>
         </w:rPr>
         <w:drawing>
@@ -608,7 +1134,7 @@
                     <pic:cNvPicPr/>
                   </pic:nvPicPr>
                   <pic:blipFill rotWithShape="1">
-                    <a:blip r:embed="rId13"/>
+                    <a:blip r:embed="rId16"/>
                     <a:srcRect t="3045" b="27852"/>
                     <a:stretch/>
                   </pic:blipFill>
@@ -653,36 +1179,24 @@
         <w:rPr>
           <w:lang w:val="es-MX"/>
         </w:rPr>
-        <w:lastRenderedPageBreak/>
         <w:t xml:space="preserve">9) </w:t>
       </w:r>
       <w:r>
         <w:rPr>
           <w:lang w:val="es-MX"/>
         </w:rPr>
-        <w:t xml:space="preserve">Se modifica la migración de </w:t>
-      </w:r>
-      <w:r>
-        <w:rPr>
-          <w:lang w:val="es-MX"/>
-        </w:rPr>
-        <w:t>posts</w:t>
-      </w:r>
-      <w:r>
-        <w:rPr>
-          <w:lang w:val="es-MX"/>
-        </w:rPr>
-        <w:t xml:space="preserve"> agregando los siguientes campos:</w:t>
-      </w:r>
-    </w:p>
-    <w:p>
-      <w:pPr>
-        <w:rPr>
-          <w:lang w:val="es-MX"/>
-        </w:rPr>
-      </w:pPr>
-      <w:r>
-        <w:rPr>
+        <w:t>Se modifica la migración de posts agregando los siguientes campos:</w:t>
+      </w:r>
+    </w:p>
+    <w:p>
+      <w:pPr>
+        <w:rPr>
+          <w:lang w:val="es-MX"/>
+        </w:rPr>
+      </w:pPr>
+      <w:r>
+        <w:rPr>
+          <w:noProof/>
           <w:lang w:val="es-MX"/>
         </w:rPr>
         <w:drawing>
@@ -701,7 +1215,7 @@
                     <pic:cNvPicPr/>
                   </pic:nvPicPr>
                   <pic:blipFill>
-                    <a:blip r:embed="rId14"/>
+                    <a:blip r:embed="rId17"/>
                     <a:stretch>
                       <a:fillRect/>
                     </a:stretch>
@@ -743,6 +1257,7 @@
       </w:pPr>
       <w:r>
         <w:rPr>
+          <w:noProof/>
           <w:lang w:val="es-MX"/>
         </w:rPr>
         <w:drawing>
@@ -761,7 +1276,7 @@
                     <pic:cNvPicPr/>
                   </pic:nvPicPr>
                   <pic:blipFill>
-                    <a:blip r:embed="rId15"/>
+                    <a:blip r:embed="rId18"/>
                     <a:stretch>
                       <a:fillRect/>
                     </a:stretch>
@@ -803,6 +1318,7 @@
       </w:pPr>
       <w:r>
         <w:rPr>
+          <w:noProof/>
           <w:lang w:val="es-MX"/>
         </w:rPr>
         <w:drawing>
@@ -821,7 +1337,7 @@
                     <pic:cNvPicPr/>
                   </pic:nvPicPr>
                   <pic:blipFill>
-                    <a:blip r:embed="rId16"/>
+                    <a:blip r:embed="rId19"/>
                     <a:stretch>
                       <a:fillRect/>
                     </a:stretch>
@@ -863,6 +1379,7 @@
       </w:pPr>
       <w:r>
         <w:rPr>
+          <w:noProof/>
           <w:lang w:val="es-MX"/>
         </w:rPr>
         <w:drawing>
@@ -881,7 +1398,7 @@
                     <pic:cNvPicPr/>
                   </pic:nvPicPr>
                   <pic:blipFill>
-                    <a:blip r:embed="rId17"/>
+                    <a:blip r:embed="rId20"/>
                     <a:stretch>
                       <a:fillRect/>
                     </a:stretch>
@@ -935,6 +1452,7 @@
       </w:pPr>
       <w:r>
         <w:rPr>
+          <w:noProof/>
           <w:lang w:val="es-MX"/>
         </w:rPr>
         <w:drawing>
@@ -953,7 +1471,7 @@
                     <pic:cNvPicPr/>
                   </pic:nvPicPr>
                   <pic:blipFill>
-                    <a:blip r:embed="rId18"/>
+                    <a:blip r:embed="rId21"/>
                     <a:stretch>
                       <a:fillRect/>
                     </a:stretch>
@@ -998,7 +1516,6 @@
         <w:rPr>
           <w:lang w:val="es-MX"/>
         </w:rPr>
-        <w:lastRenderedPageBreak/>
         <w:t>14) Creamos el modelo images:</w:t>
       </w:r>
     </w:p>
@@ -1010,6 +1527,7 @@
       </w:pPr>
       <w:r>
         <w:rPr>
+          <w:noProof/>
           <w:lang w:val="es-MX"/>
         </w:rPr>
         <w:drawing>
@@ -1028,7 +1546,7 @@
                     <pic:cNvPicPr/>
                   </pic:nvPicPr>
                   <pic:blipFill>
-                    <a:blip r:embed="rId19"/>
+                    <a:blip r:embed="rId22"/>
                     <a:stretch>
                       <a:fillRect/>
                     </a:stretch>
@@ -1070,6 +1588,7 @@
       </w:pPr>
       <w:r>
         <w:rPr>
+          <w:noProof/>
           <w:lang w:val="es-MX"/>
         </w:rPr>
         <w:drawing>
@@ -1088,7 +1607,7 @@
                     <pic:cNvPicPr/>
                   </pic:nvPicPr>
                   <pic:blipFill>
-                    <a:blip r:embed="rId20"/>
+                    <a:blip r:embed="rId23"/>
                     <a:stretch>
                       <a:fillRect/>
                     </a:stretch>
@@ -1130,6 +1649,7 @@
       </w:pPr>
       <w:r>
         <w:rPr>
+          <w:noProof/>
           <w:lang w:val="es-MX"/>
         </w:rPr>
         <w:drawing>
@@ -1148,7 +1668,7 @@
                     <pic:cNvPicPr/>
                   </pic:nvPicPr>
                   <pic:blipFill>
-                    <a:blip r:embed="rId21"/>
+                    <a:blip r:embed="rId24"/>
                     <a:stretch>
                       <a:fillRect/>
                     </a:stretch>
@@ -1220,6 +1740,7 @@
       </w:pPr>
       <w:r>
         <w:rPr>
+          <w:noProof/>
           <w:lang w:val="es-MX"/>
         </w:rPr>
         <w:drawing>
@@ -1238,7 +1759,7 @@
                     <pic:cNvPicPr/>
                   </pic:nvPicPr>
                   <pic:blipFill>
-                    <a:blip r:embed="rId22"/>
+                    <a:blip r:embed="rId25"/>
                     <a:stretch>
                       <a:fillRect/>
                     </a:stretch>
@@ -1280,8 +1801,10 @@
       </w:pPr>
       <w:r>
         <w:rPr>
-          <w:lang w:val="es-MX"/>
-        </w:rPr>
+          <w:noProof/>
+          <w:lang w:val="es-MX"/>
+        </w:rPr>
+        <w:lastRenderedPageBreak/>
         <w:drawing>
           <wp:inline distT="0" distB="0" distL="0" distR="0" wp14:anchorId="419B6933" wp14:editId="096C3EFE">
             <wp:extent cx="4964688" cy="1604339"/>
@@ -1298,7 +1821,7 @@
                     <pic:cNvPicPr/>
                   </pic:nvPicPr>
                   <pic:blipFill>
-                    <a:blip r:embed="rId23"/>
+                    <a:blip r:embed="rId26"/>
                     <a:stretch>
                       <a:fillRect/>
                     </a:stretch>
@@ -1329,7 +1852,6 @@
         <w:rPr>
           <w:lang w:val="es-MX"/>
         </w:rPr>
-        <w:lastRenderedPageBreak/>
         <w:t>19) Y también se deben especificar las relaciones en el modelo Post:</w:t>
       </w:r>
     </w:p>
@@ -1341,6 +1863,7 @@
       </w:pPr>
       <w:r>
         <w:rPr>
+          <w:noProof/>
           <w:lang w:val="es-MX"/>
         </w:rPr>
         <w:drawing>
@@ -1359,7 +1882,7 @@
                     <pic:cNvPicPr/>
                   </pic:nvPicPr>
                   <pic:blipFill>
-                    <a:blip r:embed="rId24"/>
+                    <a:blip r:embed="rId27"/>
                     <a:stretch>
                       <a:fillRect/>
                     </a:stretch>
@@ -1407,6 +1930,7 @@
       </w:pPr>
       <w:r>
         <w:rPr>
+          <w:noProof/>
           <w:lang w:val="es-MX"/>
         </w:rPr>
         <w:drawing>
@@ -1425,7 +1949,7 @@
                     <pic:cNvPicPr/>
                   </pic:nvPicPr>
                   <pic:blipFill>
-                    <a:blip r:embed="rId25"/>
+                    <a:blip r:embed="rId28"/>
                     <a:stretch>
                       <a:fillRect/>
                     </a:stretch>
@@ -1467,8 +1991,10 @@
       </w:pPr>
       <w:r>
         <w:rPr>
-          <w:lang w:val="es-MX"/>
-        </w:rPr>
+          <w:noProof/>
+          <w:lang w:val="es-MX"/>
+        </w:rPr>
+        <w:lastRenderedPageBreak/>
         <w:drawing>
           <wp:inline distT="0" distB="0" distL="0" distR="0" wp14:anchorId="3BB3D74A" wp14:editId="0BDF9808">
             <wp:extent cx="3668820" cy="1656739"/>
@@ -1485,7 +2011,7 @@
                     <pic:cNvPicPr/>
                   </pic:nvPicPr>
                   <pic:blipFill>
-                    <a:blip r:embed="rId26"/>
+                    <a:blip r:embed="rId29"/>
                     <a:stretch>
                       <a:fillRect/>
                     </a:stretch>
@@ -1557,7 +2083,6 @@
         <w:rPr>
           <w:lang w:val="es-MX"/>
         </w:rPr>
-        <w:lastRenderedPageBreak/>
         <w:t>Primero en el modelo images (que debería llamarse Image con mayúscula):</w:t>
       </w:r>
     </w:p>
@@ -1569,6 +2094,7 @@
       </w:pPr>
       <w:r>
         <w:rPr>
+          <w:noProof/>
           <w:lang w:val="es-MX"/>
         </w:rPr>
         <w:drawing>
@@ -1587,7 +2113,7 @@
                     <pic:cNvPicPr/>
                   </pic:nvPicPr>
                   <pic:blipFill>
-                    <a:blip r:embed="rId27"/>
+                    <a:blip r:embed="rId30"/>
                     <a:stretch>
                       <a:fillRect/>
                     </a:stretch>
@@ -1635,6 +2161,7 @@
       </w:pPr>
       <w:r>
         <w:rPr>
+          <w:noProof/>
           <w:lang w:val="es-MX"/>
         </w:rPr>
         <w:drawing>
@@ -1653,7 +2180,7 @@
                     <pic:cNvPicPr/>
                   </pic:nvPicPr>
                   <pic:blipFill>
-                    <a:blip r:embed="rId28"/>
+                    <a:blip r:embed="rId31"/>
                     <a:stretch>
                       <a:fillRect/>
                     </a:stretch>
@@ -1727,7 +2254,7 @@
 </file>
 
 <file path=word/endnotes.xml><?xml version="1.0" encoding="utf-8"?>
-<w:endnotes xmlns:wpc="http://schemas.microsoft.com/office/word/2010/wordprocessingCanvas" xmlns:cx="http://schemas.microsoft.com/office/drawing/2014/chartex" xmlns:cx1="http://schemas.microsoft.com/office/drawing/2015/9/8/chartex" xmlns:cx2="http://schemas.microsoft.com/office/drawing/2015/10/21/chartex" xmlns:cx3="http://schemas.microsoft.com/office/drawing/2016/5/9/chartex" xmlns:cx4="http://schemas.microsoft.com/office/drawing/2016/5/10/chartex" xmlns:cx5="http://schemas.microsoft.com/office/drawing/2016/5/11/chartex" xmlns:cx6="http://schemas.microsoft.com/office/drawing/2016/5/12/chartex" xmlns:cx7="http://schemas.microsoft.com/office/drawing/2016/5/13/chartex" xmlns:cx8="http://schemas.microsoft.com/office/drawing/2016/5/14/chartex" xmlns:mc="http://schemas.openxmlformats.org/markup-compatibility/2006" xmlns:aink="http://schemas.microsoft.com/office/drawing/2016/ink" xmlns:am3d="http://schemas.microsoft.com/office/drawing/2017/model3d" xmlns:o="urn:schemas-microsoft-com:office:office" xmlns:r="http://schemas.openxmlformats.org/officeDocument/2006/relationships" xmlns:m="http://schemas.openxmlformats.org/officeDocument/2006/math" xmlns:v="urn:schemas-microsoft-com:vml" xmlns:wp14="http://schemas.microsoft.com/office/word/2010/wordprocessingDrawing" xmlns:wp="http://schemas.openxmlformats.org/drawingml/2006/wordprocessingDrawing" xmlns:w10="urn:schemas-microsoft-com:office:word" xmlns:w="http://schemas.openxmlformats.org/wordprocessingml/2006/main" xmlns:w14="http://schemas.microsoft.com/office/word/2010/wordml" xmlns:w15="http://schemas.microsoft.com/office/word/2012/wordml" xmlns:w16cex="http://schemas.microsoft.com/office/word/2018/wordml/cex" xmlns:w16cid="http://schemas.microsoft.com/office/word/2016/wordml/cid" xmlns:w16="http://schemas.microsoft.com/office/word/2018/wordml" xmlns:w16sdtdh="http://schemas.microsoft.com/office/word/2020/wordml/sdtdatahash" xmlns:w16se="http://schemas.microsoft.com/office/word/2015/wordml/symex" xmlns:wpg="http://schemas.microsoft.com/office/word/2010/wordprocessingGroup" xmlns:wpi="http://schemas.microsoft.com/office/word/2010/wordprocessingInk" xmlns:wne="http://schemas.microsoft.com/office/word/2006/wordml" xmlns:wps="http://schemas.microsoft.com/office/word/2010/wordprocessingShape" mc:Ignorable="w14 w15 w16se w16cid w16 w16cex w16sdtdh wp14">
+<w:endnotes xmlns:wpc="http://schemas.microsoft.com/office/word/2010/wordprocessingCanvas" xmlns:cx="http://schemas.microsoft.com/office/drawing/2014/chartex" xmlns:cx1="http://schemas.microsoft.com/office/drawing/2015/9/8/chartex" xmlns:cx2="http://schemas.microsoft.com/office/drawing/2015/10/21/chartex" xmlns:cx3="http://schemas.microsoft.com/office/drawing/2016/5/9/chartex" xmlns:cx4="http://schemas.microsoft.com/office/drawing/2016/5/10/chartex" xmlns:cx5="http://schemas.microsoft.com/office/drawing/2016/5/11/chartex" xmlns:cx6="http://schemas.microsoft.com/office/drawing/2016/5/12/chartex" xmlns:cx7="http://schemas.microsoft.com/office/drawing/2016/5/13/chartex" xmlns:cx8="http://schemas.microsoft.com/office/drawing/2016/5/14/chartex" xmlns:mc="http://schemas.openxmlformats.org/markup-compatibility/2006" xmlns:aink="http://schemas.microsoft.com/office/drawing/2016/ink" xmlns:am3d="http://schemas.microsoft.com/office/drawing/2017/model3d" xmlns:o="urn:schemas-microsoft-com:office:office" xmlns:r="http://schemas.openxmlformats.org/officeDocument/2006/relationships" xmlns:m="http://schemas.openxmlformats.org/officeDocument/2006/math" xmlns:v="urn:schemas-microsoft-com:vml" xmlns:wp14="http://schemas.microsoft.com/office/word/2010/wordprocessingDrawing" xmlns:wp="http://schemas.openxmlformats.org/drawingml/2006/wordprocessingDrawing" xmlns:w10="urn:schemas-microsoft-com:office:word" xmlns:w="http://schemas.openxmlformats.org/wordprocessingml/2006/main" xmlns:w14="http://schemas.microsoft.com/office/word/2010/wordml" xmlns:w15="http://schemas.microsoft.com/office/word/2012/wordml" xmlns:w16cex="http://schemas.microsoft.com/office/word/2018/wordml/cex" xmlns:w16cid="http://schemas.microsoft.com/office/word/2016/wordml/cid" xmlns:w16="http://schemas.microsoft.com/office/word/2018/wordml" xmlns:w16se="http://schemas.microsoft.com/office/word/2015/wordml/symex" xmlns:wpg="http://schemas.microsoft.com/office/word/2010/wordprocessingGroup" xmlns:wpi="http://schemas.microsoft.com/office/word/2010/wordprocessingInk" xmlns:wne="http://schemas.microsoft.com/office/word/2006/wordml" xmlns:wps="http://schemas.microsoft.com/office/word/2010/wordprocessingShape" mc:Ignorable="w14 w15 w16se w16cid w16 w16cex wp14">
   <w:endnote w:type="separator" w:id="-1">
     <w:p>
       <w:pPr>
@@ -1752,7 +2279,7 @@
 </file>
 
 <file path=word/footnotes.xml><?xml version="1.0" encoding="utf-8"?>
-<w:footnotes xmlns:wpc="http://schemas.microsoft.com/office/word/2010/wordprocessingCanvas" xmlns:cx="http://schemas.microsoft.com/office/drawing/2014/chartex" xmlns:cx1="http://schemas.microsoft.com/office/drawing/2015/9/8/chartex" xmlns:cx2="http://schemas.microsoft.com/office/drawing/2015/10/21/chartex" xmlns:cx3="http://schemas.microsoft.com/office/drawing/2016/5/9/chartex" xmlns:cx4="http://schemas.microsoft.com/office/drawing/2016/5/10/chartex" xmlns:cx5="http://schemas.microsoft.com/office/drawing/2016/5/11/chartex" xmlns:cx6="http://schemas.microsoft.com/office/drawing/2016/5/12/chartex" xmlns:cx7="http://schemas.microsoft.com/office/drawing/2016/5/13/chartex" xmlns:cx8="http://schemas.microsoft.com/office/drawing/2016/5/14/chartex" xmlns:mc="http://schemas.openxmlformats.org/markup-compatibility/2006" xmlns:aink="http://schemas.microsoft.com/office/drawing/2016/ink" xmlns:am3d="http://schemas.microsoft.com/office/drawing/2017/model3d" xmlns:o="urn:schemas-microsoft-com:office:office" xmlns:r="http://schemas.openxmlformats.org/officeDocument/2006/relationships" xmlns:m="http://schemas.openxmlformats.org/officeDocument/2006/math" xmlns:v="urn:schemas-microsoft-com:vml" xmlns:wp14="http://schemas.microsoft.com/office/word/2010/wordprocessingDrawing" xmlns:wp="http://schemas.openxmlformats.org/drawingml/2006/wordprocessingDrawing" xmlns:w10="urn:schemas-microsoft-com:office:word" xmlns:w="http://schemas.openxmlformats.org/wordprocessingml/2006/main" xmlns:w14="http://schemas.microsoft.com/office/word/2010/wordml" xmlns:w15="http://schemas.microsoft.com/office/word/2012/wordml" xmlns:w16cex="http://schemas.microsoft.com/office/word/2018/wordml/cex" xmlns:w16cid="http://schemas.microsoft.com/office/word/2016/wordml/cid" xmlns:w16="http://schemas.microsoft.com/office/word/2018/wordml" xmlns:w16sdtdh="http://schemas.microsoft.com/office/word/2020/wordml/sdtdatahash" xmlns:w16se="http://schemas.microsoft.com/office/word/2015/wordml/symex" xmlns:wpg="http://schemas.microsoft.com/office/word/2010/wordprocessingGroup" xmlns:wpi="http://schemas.microsoft.com/office/word/2010/wordprocessingInk" xmlns:wne="http://schemas.microsoft.com/office/word/2006/wordml" xmlns:wps="http://schemas.microsoft.com/office/word/2010/wordprocessingShape" mc:Ignorable="w14 w15 w16se w16cid w16 w16cex w16sdtdh wp14">
+<w:footnotes xmlns:wpc="http://schemas.microsoft.com/office/word/2010/wordprocessingCanvas" xmlns:cx="http://schemas.microsoft.com/office/drawing/2014/chartex" xmlns:cx1="http://schemas.microsoft.com/office/drawing/2015/9/8/chartex" xmlns:cx2="http://schemas.microsoft.com/office/drawing/2015/10/21/chartex" xmlns:cx3="http://schemas.microsoft.com/office/drawing/2016/5/9/chartex" xmlns:cx4="http://schemas.microsoft.com/office/drawing/2016/5/10/chartex" xmlns:cx5="http://schemas.microsoft.com/office/drawing/2016/5/11/chartex" xmlns:cx6="http://schemas.microsoft.com/office/drawing/2016/5/12/chartex" xmlns:cx7="http://schemas.microsoft.com/office/drawing/2016/5/13/chartex" xmlns:cx8="http://schemas.microsoft.com/office/drawing/2016/5/14/chartex" xmlns:mc="http://schemas.openxmlformats.org/markup-compatibility/2006" xmlns:aink="http://schemas.microsoft.com/office/drawing/2016/ink" xmlns:am3d="http://schemas.microsoft.com/office/drawing/2017/model3d" xmlns:o="urn:schemas-microsoft-com:office:office" xmlns:r="http://schemas.openxmlformats.org/officeDocument/2006/relationships" xmlns:m="http://schemas.openxmlformats.org/officeDocument/2006/math" xmlns:v="urn:schemas-microsoft-com:vml" xmlns:wp14="http://schemas.microsoft.com/office/word/2010/wordprocessingDrawing" xmlns:wp="http://schemas.openxmlformats.org/drawingml/2006/wordprocessingDrawing" xmlns:w10="urn:schemas-microsoft-com:office:word" xmlns:w="http://schemas.openxmlformats.org/wordprocessingml/2006/main" xmlns:w14="http://schemas.microsoft.com/office/word/2010/wordml" xmlns:w15="http://schemas.microsoft.com/office/word/2012/wordml" xmlns:w16cex="http://schemas.microsoft.com/office/word/2018/wordml/cex" xmlns:w16cid="http://schemas.microsoft.com/office/word/2016/wordml/cid" xmlns:w16="http://schemas.microsoft.com/office/word/2018/wordml" xmlns:w16se="http://schemas.microsoft.com/office/word/2015/wordml/symex" xmlns:wpg="http://schemas.microsoft.com/office/word/2010/wordprocessingGroup" xmlns:wpi="http://schemas.microsoft.com/office/word/2010/wordprocessingInk" xmlns:wne="http://schemas.microsoft.com/office/word/2006/wordml" xmlns:wps="http://schemas.microsoft.com/office/word/2010/wordprocessingShape" mc:Ignorable="w14 w15 w16se w16cid w16 w16cex wp14">
   <w:footnote w:type="separator" w:id="-1">
     <w:p>
       <w:pPr>
@@ -1777,7 +2304,7 @@
 </file>
 
 <file path=word/numbering.xml><?xml version="1.0" encoding="utf-8"?>
-<w:numbering xmlns:wpc="http://schemas.microsoft.com/office/word/2010/wordprocessingCanvas" xmlns:cx="http://schemas.microsoft.com/office/drawing/2014/chartex" xmlns:cx1="http://schemas.microsoft.com/office/drawing/2015/9/8/chartex" xmlns:cx2="http://schemas.microsoft.com/office/drawing/2015/10/21/chartex" xmlns:cx3="http://schemas.microsoft.com/office/drawing/2016/5/9/chartex" xmlns:cx4="http://schemas.microsoft.com/office/drawing/2016/5/10/chartex" xmlns:cx5="http://schemas.microsoft.com/office/drawing/2016/5/11/chartex" xmlns:cx6="http://schemas.microsoft.com/office/drawing/2016/5/12/chartex" xmlns:cx7="http://schemas.microsoft.com/office/drawing/2016/5/13/chartex" xmlns:cx8="http://schemas.microsoft.com/office/drawing/2016/5/14/chartex" xmlns:mc="http://schemas.openxmlformats.org/markup-compatibility/2006" xmlns:aink="http://schemas.microsoft.com/office/drawing/2016/ink" xmlns:am3d="http://schemas.microsoft.com/office/drawing/2017/model3d" xmlns:o="urn:schemas-microsoft-com:office:office" xmlns:r="http://schemas.openxmlformats.org/officeDocument/2006/relationships" xmlns:m="http://schemas.openxmlformats.org/officeDocument/2006/math" xmlns:v="urn:schemas-microsoft-com:vml" xmlns:wp14="http://schemas.microsoft.com/office/word/2010/wordprocessingDrawing" xmlns:wp="http://schemas.openxmlformats.org/drawingml/2006/wordprocessingDrawing" xmlns:w10="urn:schemas-microsoft-com:office:word" xmlns:w="http://schemas.openxmlformats.org/wordprocessingml/2006/main" xmlns:w14="http://schemas.microsoft.com/office/word/2010/wordml" xmlns:w15="http://schemas.microsoft.com/office/word/2012/wordml" xmlns:w16cex="http://schemas.microsoft.com/office/word/2018/wordml/cex" xmlns:w16cid="http://schemas.microsoft.com/office/word/2016/wordml/cid" xmlns:w16="http://schemas.microsoft.com/office/word/2018/wordml" xmlns:w16sdtdh="http://schemas.microsoft.com/office/word/2020/wordml/sdtdatahash" xmlns:w16se="http://schemas.microsoft.com/office/word/2015/wordml/symex" xmlns:wpg="http://schemas.microsoft.com/office/word/2010/wordprocessingGroup" xmlns:wpi="http://schemas.microsoft.com/office/word/2010/wordprocessingInk" xmlns:wne="http://schemas.microsoft.com/office/word/2006/wordml" xmlns:wps="http://schemas.microsoft.com/office/word/2010/wordprocessingShape" mc:Ignorable="w14 w15 w16se w16cid w16 w16cex w16sdtdh wp14">
+<w:numbering xmlns:wpc="http://schemas.microsoft.com/office/word/2010/wordprocessingCanvas" xmlns:cx="http://schemas.microsoft.com/office/drawing/2014/chartex" xmlns:cx1="http://schemas.microsoft.com/office/drawing/2015/9/8/chartex" xmlns:cx2="http://schemas.microsoft.com/office/drawing/2015/10/21/chartex" xmlns:cx3="http://schemas.microsoft.com/office/drawing/2016/5/9/chartex" xmlns:cx4="http://schemas.microsoft.com/office/drawing/2016/5/10/chartex" xmlns:cx5="http://schemas.microsoft.com/office/drawing/2016/5/11/chartex" xmlns:cx6="http://schemas.microsoft.com/office/drawing/2016/5/12/chartex" xmlns:cx7="http://schemas.microsoft.com/office/drawing/2016/5/13/chartex" xmlns:cx8="http://schemas.microsoft.com/office/drawing/2016/5/14/chartex" xmlns:mc="http://schemas.openxmlformats.org/markup-compatibility/2006" xmlns:aink="http://schemas.microsoft.com/office/drawing/2016/ink" xmlns:am3d="http://schemas.microsoft.com/office/drawing/2017/model3d" xmlns:o="urn:schemas-microsoft-com:office:office" xmlns:r="http://schemas.openxmlformats.org/officeDocument/2006/relationships" xmlns:m="http://schemas.openxmlformats.org/officeDocument/2006/math" xmlns:v="urn:schemas-microsoft-com:vml" xmlns:wp14="http://schemas.microsoft.com/office/word/2010/wordprocessingDrawing" xmlns:wp="http://schemas.openxmlformats.org/drawingml/2006/wordprocessingDrawing" xmlns:w10="urn:schemas-microsoft-com:office:word" xmlns:w="http://schemas.openxmlformats.org/wordprocessingml/2006/main" xmlns:w14="http://schemas.microsoft.com/office/word/2010/wordml" xmlns:w15="http://schemas.microsoft.com/office/word/2012/wordml" xmlns:w16cex="http://schemas.microsoft.com/office/word/2018/wordml/cex" xmlns:w16cid="http://schemas.microsoft.com/office/word/2016/wordml/cid" xmlns:w16="http://schemas.microsoft.com/office/word/2018/wordml" xmlns:w16se="http://schemas.microsoft.com/office/word/2015/wordml/symex" xmlns:wpg="http://schemas.microsoft.com/office/word/2010/wordprocessingGroup" xmlns:wpi="http://schemas.microsoft.com/office/word/2010/wordprocessingInk" xmlns:wne="http://schemas.microsoft.com/office/word/2006/wordml" xmlns:wps="http://schemas.microsoft.com/office/word/2010/wordprocessingShape" mc:Ignorable="w14 w15 w16se w16cid w16 w16cex wp14">
   <w:abstractNum w:abstractNumId="0" w15:restartNumberingAfterBreak="0">
     <w:nsid w:val="350C53D8"/>
     <w:multiLevelType w:val="hybridMultilevel"/>
@@ -1956,17 +2483,133 @@
       </w:pPr>
     </w:lvl>
   </w:abstractNum>
+  <w:abstractNum w:abstractNumId="2" w15:restartNumberingAfterBreak="0">
+    <w:nsid w:val="6D1C0B30"/>
+    <w:multiLevelType w:val="hybridMultilevel"/>
+    <w:tmpl w:val="AB5A1006"/>
+    <w:lvl w:ilvl="0" w:tplc="240A0001">
+      <w:start w:val="1"/>
+      <w:numFmt w:val="bullet"/>
+      <w:lvlText w:val=""/>
+      <w:lvlJc w:val="left"/>
+      <w:pPr>
+        <w:ind w:left="720" w:hanging="360"/>
+      </w:pPr>
+      <w:rPr>
+        <w:rFonts w:ascii="Symbol" w:hAnsi="Symbol" w:hint="default"/>
+      </w:rPr>
+    </w:lvl>
+    <w:lvl w:ilvl="1" w:tplc="240A0003" w:tentative="1">
+      <w:start w:val="1"/>
+      <w:numFmt w:val="bullet"/>
+      <w:lvlText w:val="o"/>
+      <w:lvlJc w:val="left"/>
+      <w:pPr>
+        <w:ind w:left="1440" w:hanging="360"/>
+      </w:pPr>
+      <w:rPr>
+        <w:rFonts w:ascii="Courier New" w:hAnsi="Courier New" w:cs="Courier New" w:hint="default"/>
+      </w:rPr>
+    </w:lvl>
+    <w:lvl w:ilvl="2" w:tplc="240A0005" w:tentative="1">
+      <w:start w:val="1"/>
+      <w:numFmt w:val="bullet"/>
+      <w:lvlText w:val=""/>
+      <w:lvlJc w:val="left"/>
+      <w:pPr>
+        <w:ind w:left="2160" w:hanging="360"/>
+      </w:pPr>
+      <w:rPr>
+        <w:rFonts w:ascii="Wingdings" w:hAnsi="Wingdings" w:hint="default"/>
+      </w:rPr>
+    </w:lvl>
+    <w:lvl w:ilvl="3" w:tplc="240A0001" w:tentative="1">
+      <w:start w:val="1"/>
+      <w:numFmt w:val="bullet"/>
+      <w:lvlText w:val=""/>
+      <w:lvlJc w:val="left"/>
+      <w:pPr>
+        <w:ind w:left="2880" w:hanging="360"/>
+      </w:pPr>
+      <w:rPr>
+        <w:rFonts w:ascii="Symbol" w:hAnsi="Symbol" w:hint="default"/>
+      </w:rPr>
+    </w:lvl>
+    <w:lvl w:ilvl="4" w:tplc="240A0003" w:tentative="1">
+      <w:start w:val="1"/>
+      <w:numFmt w:val="bullet"/>
+      <w:lvlText w:val="o"/>
+      <w:lvlJc w:val="left"/>
+      <w:pPr>
+        <w:ind w:left="3600" w:hanging="360"/>
+      </w:pPr>
+      <w:rPr>
+        <w:rFonts w:ascii="Courier New" w:hAnsi="Courier New" w:cs="Courier New" w:hint="default"/>
+      </w:rPr>
+    </w:lvl>
+    <w:lvl w:ilvl="5" w:tplc="240A0005" w:tentative="1">
+      <w:start w:val="1"/>
+      <w:numFmt w:val="bullet"/>
+      <w:lvlText w:val=""/>
+      <w:lvlJc w:val="left"/>
+      <w:pPr>
+        <w:ind w:left="4320" w:hanging="360"/>
+      </w:pPr>
+      <w:rPr>
+        <w:rFonts w:ascii="Wingdings" w:hAnsi="Wingdings" w:hint="default"/>
+      </w:rPr>
+    </w:lvl>
+    <w:lvl w:ilvl="6" w:tplc="240A0001" w:tentative="1">
+      <w:start w:val="1"/>
+      <w:numFmt w:val="bullet"/>
+      <w:lvlText w:val=""/>
+      <w:lvlJc w:val="left"/>
+      <w:pPr>
+        <w:ind w:left="5040" w:hanging="360"/>
+      </w:pPr>
+      <w:rPr>
+        <w:rFonts w:ascii="Symbol" w:hAnsi="Symbol" w:hint="default"/>
+      </w:rPr>
+    </w:lvl>
+    <w:lvl w:ilvl="7" w:tplc="240A0003" w:tentative="1">
+      <w:start w:val="1"/>
+      <w:numFmt w:val="bullet"/>
+      <w:lvlText w:val="o"/>
+      <w:lvlJc w:val="left"/>
+      <w:pPr>
+        <w:ind w:left="5760" w:hanging="360"/>
+      </w:pPr>
+      <w:rPr>
+        <w:rFonts w:ascii="Courier New" w:hAnsi="Courier New" w:cs="Courier New" w:hint="default"/>
+      </w:rPr>
+    </w:lvl>
+    <w:lvl w:ilvl="8" w:tplc="240A0005" w:tentative="1">
+      <w:start w:val="1"/>
+      <w:numFmt w:val="bullet"/>
+      <w:lvlText w:val=""/>
+      <w:lvlJc w:val="left"/>
+      <w:pPr>
+        <w:ind w:left="6480" w:hanging="360"/>
+      </w:pPr>
+      <w:rPr>
+        <w:rFonts w:ascii="Wingdings" w:hAnsi="Wingdings" w:hint="default"/>
+      </w:rPr>
+    </w:lvl>
+  </w:abstractNum>
   <w:num w:numId="1">
     <w:abstractNumId w:val="1"/>
   </w:num>
   <w:num w:numId="2">
     <w:abstractNumId w:val="0"/>
   </w:num>
+  <w:num w:numId="3">
+    <w:abstractNumId w:val="2"/>
+  </w:num>
 </w:numbering>
 </file>
 
 <file path=word/styles.xml><?xml version="1.0" encoding="utf-8"?>
-<w:styles xmlns:mc="http://schemas.openxmlformats.org/markup-compatibility/2006" xmlns:r="http://schemas.openxmlformats.org/officeDocument/2006/relationships" xmlns:w="http://schemas.openxmlformats.org/wordprocessingml/2006/main" xmlns:w14="http://schemas.microsoft.com/office/word/2010/wordml" xmlns:w15="http://schemas.microsoft.com/office/word/2012/wordml" xmlns:w16cex="http://schemas.microsoft.com/office/word/2018/wordml/cex" xmlns:w16cid="http://schemas.microsoft.com/office/word/2016/wordml/cid" xmlns:w16="http://schemas.microsoft.com/office/word/2018/wordml" xmlns:w16sdtdh="http://schemas.microsoft.com/office/word/2020/wordml/sdtdatahash" xmlns:w16se="http://schemas.microsoft.com/office/word/2015/wordml/symex" mc:Ignorable="w14 w15 w16se w16cid w16 w16cex w16sdtdh">
+<w:styles xmlns:mc="http://schemas.openxmlformats.org/markup-compatibility/2006" xmlns:r="http://schemas.openxmlformats.org/officeDocument/2006/relationships" xmlns:w="http://schemas.openxmlformats.org/wordprocessingml/2006/main" xmlns:w14="http://schemas.microsoft.com/office/word/2010/wordml" xmlns:w15="http://schemas.microsoft.com/office/word/2012/wordml" xmlns:w16cex="http://schemas.microsoft.com/office/word/2018/wordml/cex" xmlns:w16cid="http://schemas.microsoft.com/office/word/2016/wordml/cid" xmlns:w16="http://schemas.microsoft.com/office/word/2018/wordml" xmlns:w16se="http://schemas.microsoft.com/office/word/2015/wordml/symex" mc:Ignorable="w14 w15 w16se w16cid w16 w16cex">
   <w:docDefaults>
     <w:rPrDefault>
       <w:rPr>

</xml_diff>